<commit_message>
edited notes and class diagram
</commit_message>
<xml_diff>
--- a/ProjektDoku/TextFiles/Notizen Implementierungsphase.docx
+++ b/ProjektDoku/TextFiles/Notizen Implementierungsphase.docx
@@ -74,7 +74,15 @@
         <w:t>Question</w:t>
       </w:r>
       <w:r>
-        <w:t xml:space="preserve"> Object </w:t>
+        <w:t xml:space="preserve"> </w:t>
+      </w:r>
+      <w:proofErr w:type="spellStart"/>
+      <w:r>
+        <w:t>Object</w:t>
+      </w:r>
+      <w:proofErr w:type="spellEnd"/>
+      <w:r>
+        <w:t xml:space="preserve"> </w:t>
       </w:r>
       <w:proofErr w:type="spellStart"/>
       <w:r>
@@ -105,7 +113,15 @@
       </w:r>
       <w:proofErr w:type="spellEnd"/>
       <w:r>
-        <w:t xml:space="preserve"> / dbPop.php jederzeit auf Ausgangszustand gesetzt werden kann</w:t>
+        <w:t xml:space="preserve"> / </w:t>
+      </w:r>
+      <w:proofErr w:type="spellStart"/>
+      <w:r>
+        <w:t>dbPop.php</w:t>
+      </w:r>
+      <w:proofErr w:type="spellEnd"/>
+      <w:r>
+        <w:t xml:space="preserve"> jederzeit auf Ausgangszustand gesetzt werden kann</w:t>
       </w:r>
     </w:p>
     <w:p>
@@ -170,6 +186,143 @@
       <w:proofErr w:type="spellEnd"/>
       <w:r>
         <w:t xml:space="preserve"> umzusetzen, um Projekt erweiterbar zu gestalten</w:t>
+      </w:r>
+    </w:p>
+    <w:p>
+      <w:pPr>
+        <w:pStyle w:val="Listenabsatz"/>
+        <w:numPr>
+          <w:ilvl w:val="0"/>
+          <w:numId w:val="1"/>
+        </w:numPr>
+      </w:pPr>
+      <w:r>
+        <w:t xml:space="preserve">Änderung der </w:t>
+      </w:r>
+      <w:proofErr w:type="spellStart"/>
+      <w:r>
+        <w:t>Stats</w:t>
+      </w:r>
+      <w:proofErr w:type="spellEnd"/>
+      <w:r>
+        <w:t xml:space="preserve"> Klasse, </w:t>
+      </w:r>
+      <w:proofErr w:type="spellStart"/>
+      <w:r>
+        <w:t>user_id</w:t>
+      </w:r>
+      <w:proofErr w:type="spellEnd"/>
+      <w:r>
+        <w:t xml:space="preserve"> und </w:t>
+      </w:r>
+      <w:proofErr w:type="spellStart"/>
+      <w:r>
+        <w:t>question_id</w:t>
+      </w:r>
+      <w:proofErr w:type="spellEnd"/>
+      <w:r>
+        <w:t xml:space="preserve"> hinzugefügt</w:t>
+      </w:r>
+    </w:p>
+    <w:p>
+      <w:pPr>
+        <w:pStyle w:val="Listenabsatz"/>
+        <w:numPr>
+          <w:ilvl w:val="0"/>
+          <w:numId w:val="1"/>
+        </w:numPr>
+      </w:pPr>
+      <w:proofErr w:type="spellStart"/>
+      <w:r>
+        <w:t>Umbennung</w:t>
+      </w:r>
+      <w:proofErr w:type="spellEnd"/>
+      <w:r>
+        <w:t xml:space="preserve"> </w:t>
+      </w:r>
+      <w:proofErr w:type="spellStart"/>
+      <w:r>
+        <w:t>KindOfIdText</w:t>
+      </w:r>
+      <w:proofErr w:type="spellEnd"/>
+      <w:r>
+        <w:t xml:space="preserve"> </w:t>
+      </w:r>
+      <w:proofErr w:type="spellStart"/>
+      <w:r>
+        <w:t>enum</w:t>
+      </w:r>
+      <w:proofErr w:type="spellEnd"/>
+      <w:r>
+        <w:t xml:space="preserve"> zu </w:t>
+      </w:r>
+      <w:proofErr w:type="spellStart"/>
+      <w:r>
+        <w:t>KindOf</w:t>
+      </w:r>
+      <w:proofErr w:type="spellEnd"/>
+      <w:r>
+        <w:t xml:space="preserve"> da nicht alle Elemente des </w:t>
+      </w:r>
+      <w:proofErr w:type="spellStart"/>
+      <w:r>
+        <w:t>enums</w:t>
+      </w:r>
+      <w:proofErr w:type="spellEnd"/>
+      <w:r>
+        <w:t xml:space="preserve"> </w:t>
+      </w:r>
+      <w:proofErr w:type="spellStart"/>
+      <w:r>
+        <w:t>IdText</w:t>
+      </w:r>
+      <w:proofErr w:type="spellEnd"/>
+      <w:r>
+        <w:t xml:space="preserve"> – Eigenschaften besitzen</w:t>
+      </w:r>
+    </w:p>
+    <w:p>
+      <w:pPr>
+        <w:pStyle w:val="Listenabsatz"/>
+        <w:numPr>
+          <w:ilvl w:val="0"/>
+          <w:numId w:val="1"/>
+        </w:numPr>
+      </w:pPr>
+      <w:r>
+        <w:t xml:space="preserve">Anpassung der </w:t>
+      </w:r>
+      <w:proofErr w:type="spellStart"/>
+      <w:r>
+        <w:t>findById</w:t>
+      </w:r>
+      <w:proofErr w:type="spellEnd"/>
+      <w:r>
+        <w:t>(</w:t>
+      </w:r>
+      <w:proofErr w:type="spellStart"/>
+      <w:r>
+        <w:t>id</w:t>
+      </w:r>
+      <w:proofErr w:type="spellEnd"/>
+      <w:r>
+        <w:t xml:space="preserve">) Implementierungen bei </w:t>
+      </w:r>
+      <w:proofErr w:type="spellStart"/>
+      <w:r>
+        <w:t>Stats</w:t>
+      </w:r>
+      <w:proofErr w:type="spellEnd"/>
+      <w:r>
+        <w:t xml:space="preserve"> und Relation DB Handler, da Suche nach Question </w:t>
+      </w:r>
+      <w:proofErr w:type="spellStart"/>
+      <w:r>
+        <w:t>Id</w:t>
+      </w:r>
+      <w:proofErr w:type="spellEnd"/>
+      <w:r>
+        <w:t xml:space="preserve"> sinnvoller</w:t>
       </w:r>
     </w:p>
     <w:p>

</xml_diff>